<commit_message>
Prio 1 + 2 fertig
</commit_message>
<xml_diff>
--- a/doc/Dokumentation.docx
+++ b/doc/Dokumentation.docx
@@ -284,7 +284,6 @@
             <w:tabs>
               <w:tab w:val="right" w:leader="dot" w:pos="9062"/>
             </w:tabs>
-            <w:spacing w:after="0"/>
             <w:rPr>
               <w:rFonts w:eastAsiaTheme="minorEastAsia"/>
               <w:noProof/>
@@ -300,10 +299,12 @@
           <w:r>
             <w:fldChar w:fldCharType="separate"/>
           </w:r>
-          <w:hyperlink w:anchor="_Toc60941969" w:history="1">
+          <w:hyperlink w:anchor="_Toc60989234" w:history="1">
             <w:r>
               <w:rPr>
                 <w:rStyle w:val="Hyperlink"/>
+                <w:b/>
+                <w:bCs/>
                 <w:noProof/>
                 <w:lang w:val="en-GB"/>
               </w:rPr>
@@ -328,7 +329,7 @@
                 <w:noProof/>
                 <w:webHidden/>
               </w:rPr>
-              <w:instrText xml:space="preserve"> PAGEREF _Toc60941969 \h </w:instrText>
+              <w:instrText xml:space="preserve"> PAGEREF _Toc60989234 \h </w:instrText>
             </w:r>
             <w:r>
               <w:rPr>
@@ -365,17 +366,18 @@
             <w:tabs>
               <w:tab w:val="right" w:leader="dot" w:pos="9062"/>
             </w:tabs>
-            <w:spacing w:after="0"/>
             <w:rPr>
               <w:rFonts w:eastAsiaTheme="minorEastAsia"/>
               <w:noProof/>
               <w:lang w:eastAsia="de-CH"/>
             </w:rPr>
           </w:pPr>
-          <w:hyperlink w:anchor="_Toc60941970" w:history="1">
+          <w:hyperlink w:anchor="_Toc60989235" w:history="1">
             <w:r>
               <w:rPr>
                 <w:rStyle w:val="Hyperlink"/>
+                <w:b/>
+                <w:bCs/>
                 <w:noProof/>
               </w:rPr>
               <w:t>Fehlende Funktionen / Bugs</w:t>
@@ -399,7 +401,7 @@
                 <w:noProof/>
                 <w:webHidden/>
               </w:rPr>
-              <w:instrText xml:space="preserve"> PAGEREF _Toc60941970 \h </w:instrText>
+              <w:instrText xml:space="preserve"> PAGEREF _Toc60989235 \h </w:instrText>
             </w:r>
             <w:r>
               <w:rPr>
@@ -436,17 +438,18 @@
             <w:tabs>
               <w:tab w:val="right" w:leader="dot" w:pos="9062"/>
             </w:tabs>
-            <w:spacing w:after="0"/>
             <w:rPr>
               <w:rFonts w:eastAsiaTheme="minorEastAsia"/>
               <w:noProof/>
               <w:lang w:eastAsia="de-CH"/>
             </w:rPr>
           </w:pPr>
-          <w:hyperlink w:anchor="_Toc60941971" w:history="1">
+          <w:hyperlink w:anchor="_Toc60989236" w:history="1">
             <w:r>
               <w:rPr>
                 <w:rStyle w:val="Hyperlink"/>
+                <w:b/>
+                <w:bCs/>
                 <w:noProof/>
               </w:rPr>
               <w:t>Mockups</w:t>
@@ -470,7 +473,7 @@
                 <w:noProof/>
                 <w:webHidden/>
               </w:rPr>
-              <w:instrText xml:space="preserve"> PAGEREF _Toc60941971 \h </w:instrText>
+              <w:instrText xml:space="preserve"> PAGEREF _Toc60989236 \h </w:instrText>
             </w:r>
             <w:r>
               <w:rPr>
@@ -490,7 +493,7 @@
                 <w:noProof/>
                 <w:webHidden/>
               </w:rPr>
-              <w:t>3</w:t>
+              <w:t>4</w:t>
             </w:r>
             <w:r>
               <w:rPr>
@@ -507,17 +510,18 @@
             <w:tabs>
               <w:tab w:val="right" w:leader="dot" w:pos="9062"/>
             </w:tabs>
-            <w:spacing w:after="0"/>
             <w:rPr>
               <w:rFonts w:eastAsiaTheme="minorEastAsia"/>
               <w:noProof/>
               <w:lang w:eastAsia="de-CH"/>
             </w:rPr>
           </w:pPr>
-          <w:hyperlink w:anchor="_Toc60941972" w:history="1">
+          <w:hyperlink w:anchor="_Toc60989237" w:history="1">
             <w:r>
               <w:rPr>
                 <w:rStyle w:val="Hyperlink"/>
+                <w:b/>
+                <w:bCs/>
                 <w:noProof/>
               </w:rPr>
               <w:t>User Stories</w:t>
@@ -541,7 +545,7 @@
                 <w:noProof/>
                 <w:webHidden/>
               </w:rPr>
-              <w:instrText xml:space="preserve"> PAGEREF _Toc60941972 \h </w:instrText>
+              <w:instrText xml:space="preserve"> PAGEREF _Toc60989237 \h </w:instrText>
             </w:r>
             <w:r>
               <w:rPr>
@@ -561,7 +565,7 @@
                 <w:noProof/>
                 <w:webHidden/>
               </w:rPr>
-              <w:t>3</w:t>
+              <w:t>5</w:t>
             </w:r>
             <w:r>
               <w:rPr>
@@ -578,17 +582,18 @@
             <w:tabs>
               <w:tab w:val="right" w:leader="dot" w:pos="9062"/>
             </w:tabs>
-            <w:spacing w:after="0"/>
             <w:rPr>
               <w:rFonts w:eastAsiaTheme="minorEastAsia"/>
               <w:noProof/>
               <w:lang w:eastAsia="de-CH"/>
             </w:rPr>
           </w:pPr>
-          <w:hyperlink w:anchor="_Toc60941973" w:history="1">
+          <w:hyperlink w:anchor="_Toc60989238" w:history="1">
             <w:r>
               <w:rPr>
                 <w:rStyle w:val="Hyperlink"/>
+                <w:b/>
+                <w:bCs/>
                 <w:noProof/>
               </w:rPr>
               <w:t>Aktivitätsdiagramm</w:t>
@@ -612,7 +617,7 @@
                 <w:noProof/>
                 <w:webHidden/>
               </w:rPr>
-              <w:instrText xml:space="preserve"> PAGEREF _Toc60941973 \h </w:instrText>
+              <w:instrText xml:space="preserve"> PAGEREF _Toc60989238 \h </w:instrText>
             </w:r>
             <w:r>
               <w:rPr>
@@ -632,7 +637,7 @@
                 <w:noProof/>
                 <w:webHidden/>
               </w:rPr>
-              <w:t>3</w:t>
+              <w:t>7</w:t>
             </w:r>
             <w:r>
               <w:rPr>
@@ -649,17 +654,18 @@
             <w:tabs>
               <w:tab w:val="right" w:leader="dot" w:pos="9062"/>
             </w:tabs>
-            <w:spacing w:after="0"/>
             <w:rPr>
               <w:rFonts w:eastAsiaTheme="minorEastAsia"/>
               <w:noProof/>
               <w:lang w:eastAsia="de-CH"/>
             </w:rPr>
           </w:pPr>
-          <w:hyperlink w:anchor="_Toc60941974" w:history="1">
+          <w:hyperlink w:anchor="_Toc60989239" w:history="1">
             <w:r>
               <w:rPr>
                 <w:rStyle w:val="Hyperlink"/>
+                <w:b/>
+                <w:bCs/>
                 <w:noProof/>
               </w:rPr>
               <w:t>Testfälle</w:t>
@@ -683,7 +689,7 @@
                 <w:noProof/>
                 <w:webHidden/>
               </w:rPr>
-              <w:instrText xml:space="preserve"> PAGEREF _Toc60941974 \h </w:instrText>
+              <w:instrText xml:space="preserve"> PAGEREF _Toc60989239 \h </w:instrText>
             </w:r>
             <w:r>
               <w:rPr>
@@ -703,7 +709,7 @@
                 <w:noProof/>
                 <w:webHidden/>
               </w:rPr>
-              <w:t>3</w:t>
+              <w:t>8</w:t>
             </w:r>
             <w:r>
               <w:rPr>
@@ -720,17 +726,18 @@
             <w:tabs>
               <w:tab w:val="right" w:leader="dot" w:pos="9062"/>
             </w:tabs>
-            <w:spacing w:after="0"/>
             <w:rPr>
               <w:rFonts w:eastAsiaTheme="minorEastAsia"/>
               <w:noProof/>
               <w:lang w:eastAsia="de-CH"/>
             </w:rPr>
           </w:pPr>
-          <w:hyperlink w:anchor="_Toc60941975" w:history="1">
+          <w:hyperlink w:anchor="_Toc60989240" w:history="1">
             <w:r>
               <w:rPr>
                 <w:rStyle w:val="Hyperlink"/>
+                <w:b/>
+                <w:bCs/>
                 <w:noProof/>
               </w:rPr>
               <w:t>Testprotokoll</w:t>
@@ -754,7 +761,7 @@
                 <w:noProof/>
                 <w:webHidden/>
               </w:rPr>
-              <w:instrText xml:space="preserve"> PAGEREF _Toc60941975 \h </w:instrText>
+              <w:instrText xml:space="preserve"> PAGEREF _Toc60989240 \h </w:instrText>
             </w:r>
             <w:r>
               <w:rPr>
@@ -774,7 +781,7 @@
                 <w:noProof/>
                 <w:webHidden/>
               </w:rPr>
-              <w:t>3</w:t>
+              <w:t>8</w:t>
             </w:r>
             <w:r>
               <w:rPr>
@@ -791,17 +798,18 @@
             <w:tabs>
               <w:tab w:val="right" w:leader="dot" w:pos="9062"/>
             </w:tabs>
-            <w:spacing w:after="0"/>
             <w:rPr>
               <w:rFonts w:eastAsiaTheme="minorEastAsia"/>
               <w:noProof/>
               <w:lang w:eastAsia="de-CH"/>
             </w:rPr>
           </w:pPr>
-          <w:hyperlink w:anchor="_Toc60941976" w:history="1">
+          <w:hyperlink w:anchor="_Toc60989241" w:history="1">
             <w:r>
               <w:rPr>
                 <w:rStyle w:val="Hyperlink"/>
+                <w:b/>
+                <w:bCs/>
                 <w:noProof/>
               </w:rPr>
               <w:t>Installationsanleitung</w:t>
@@ -825,7 +833,7 @@
                 <w:noProof/>
                 <w:webHidden/>
               </w:rPr>
-              <w:instrText xml:space="preserve"> PAGEREF _Toc60941976 \h </w:instrText>
+              <w:instrText xml:space="preserve"> PAGEREF _Toc60989241 \h </w:instrText>
             </w:r>
             <w:r>
               <w:rPr>
@@ -845,7 +853,7 @@
                 <w:noProof/>
                 <w:webHidden/>
               </w:rPr>
-              <w:t>3</w:t>
+              <w:t>8</w:t>
             </w:r>
             <w:r>
               <w:rPr>
@@ -894,7 +902,7 @@
           <w:lang w:val="en-GB"/>
         </w:rPr>
       </w:pPr>
-      <w:bookmarkStart w:id="0" w:name="_Toc60941969"/>
+      <w:bookmarkStart w:id="0" w:name="_Toc60989234"/>
       <w:r>
         <w:rPr>
           <w:b/>
@@ -936,6 +944,11 @@
     </w:p>
     <w:p>
       <w:pPr>
+        <w:spacing w:after="0"/>
+      </w:pPr>
+    </w:p>
+    <w:p>
+      <w:pPr>
         <w:pStyle w:val="berschrift1"/>
         <w:rPr>
           <w:b/>
@@ -943,7 +956,7 @@
           <w:color w:val="000000" w:themeColor="text1"/>
         </w:rPr>
       </w:pPr>
-      <w:bookmarkStart w:id="1" w:name="_Toc60941970"/>
+      <w:bookmarkStart w:id="1" w:name="_Toc60989235"/>
       <w:r>
         <w:rPr>
           <w:b/>
@@ -961,6 +974,19 @@
     </w:p>
     <w:p>
       <w:pPr>
+        <w:spacing w:after="0"/>
+      </w:pPr>
+    </w:p>
+    <w:p>
+      <w:pPr>
+        <w:spacing w:after="0"/>
+      </w:pPr>
+      <w:r>
+        <w:br w:type="page"/>
+      </w:r>
+    </w:p>
+    <w:p>
+      <w:pPr>
         <w:pStyle w:val="berschrift1"/>
         <w:rPr>
           <w:b/>
@@ -968,13 +994,14 @@
           <w:color w:val="000000" w:themeColor="text1"/>
         </w:rPr>
       </w:pPr>
-      <w:bookmarkStart w:id="2" w:name="_Toc60941971"/>
+      <w:bookmarkStart w:id="2" w:name="_Toc60989236"/>
       <w:r>
         <w:rPr>
           <w:b/>
           <w:bCs/>
           <w:color w:val="000000" w:themeColor="text1"/>
         </w:rPr>
+        <w:lastRenderedPageBreak/>
         <w:t>Mockups</w:t>
       </w:r>
       <w:bookmarkEnd w:id="2"/>
@@ -983,6 +1010,59 @@
       <w:pPr>
         <w:spacing w:after="0"/>
       </w:pPr>
+      <w:r>
+        <w:rPr>
+          <w:noProof/>
+        </w:rPr>
+        <w:drawing>
+          <wp:inline distT="0" distB="0" distL="0" distR="0" wp14:anchorId="240F97DC" wp14:editId="641156DF">
+            <wp:extent cx="5325465" cy="8641104"/>
+            <wp:effectExtent l="0" t="0" r="8890" b="7620"/>
+            <wp:docPr id="4" name="Grafik 4"/>
+            <wp:cNvGraphicFramePr>
+              <a:graphicFrameLocks xmlns:a="http://schemas.openxmlformats.org/drawingml/2006/main" noChangeAspect="1"/>
+            </wp:cNvGraphicFramePr>
+            <a:graphic xmlns:a="http://schemas.openxmlformats.org/drawingml/2006/main">
+              <a:graphicData uri="http://schemas.openxmlformats.org/drawingml/2006/picture">
+                <pic:pic xmlns:pic="http://schemas.openxmlformats.org/drawingml/2006/picture">
+                  <pic:nvPicPr>
+                    <pic:cNvPr id="0" name="Picture 10"/>
+                    <pic:cNvPicPr>
+                      <a:picLocks noChangeAspect="1" noChangeArrowheads="1"/>
+                    </pic:cNvPicPr>
+                  </pic:nvPicPr>
+                  <pic:blipFill>
+                    <a:blip r:embed="rId8">
+                      <a:extLst>
+                        <a:ext uri="{28A0092B-C50C-407E-A947-70E740481C1C}">
+                          <a14:useLocalDpi xmlns:a14="http://schemas.microsoft.com/office/drawing/2010/main" val="0"/>
+                        </a:ext>
+                      </a:extLst>
+                    </a:blip>
+                    <a:srcRect/>
+                    <a:stretch>
+                      <a:fillRect/>
+                    </a:stretch>
+                  </pic:blipFill>
+                  <pic:spPr bwMode="auto">
+                    <a:xfrm>
+                      <a:off x="0" y="0"/>
+                      <a:ext cx="5330764" cy="8649703"/>
+                    </a:xfrm>
+                    <a:prstGeom prst="rect">
+                      <a:avLst/>
+                    </a:prstGeom>
+                    <a:noFill/>
+                    <a:ln>
+                      <a:noFill/>
+                    </a:ln>
+                  </pic:spPr>
+                </pic:pic>
+              </a:graphicData>
+            </a:graphic>
+          </wp:inline>
+        </w:drawing>
+      </w:r>
     </w:p>
     <w:p>
       <w:pPr>
@@ -993,13 +1073,14 @@
           <w:color w:val="000000" w:themeColor="text1"/>
         </w:rPr>
       </w:pPr>
-      <w:bookmarkStart w:id="3" w:name="_Toc60941972"/>
+      <w:bookmarkStart w:id="3" w:name="_Toc60989237"/>
       <w:r>
         <w:rPr>
           <w:b/>
           <w:bCs/>
           <w:color w:val="000000" w:themeColor="text1"/>
         </w:rPr>
+        <w:lastRenderedPageBreak/>
         <w:t>User Stories</w:t>
       </w:r>
       <w:bookmarkEnd w:id="3"/>
@@ -1357,6 +1438,143 @@
       <w:r>
         <w:t>Als User möchte ich den Stationsnamen automatisch vervollständigt haben, um allfällige Rechtschreibfehler nicht verbessern zu müssen.</w:t>
       </w:r>
+    </w:p>
+    <w:p>
+      <w:pPr>
+        <w:spacing w:after="0"/>
+      </w:pPr>
+    </w:p>
+    <w:p>
+      <w:pPr>
+        <w:spacing w:after="0"/>
+      </w:pPr>
+      <w:r>
+        <w:t>Abnahmekriterien:</w:t>
+      </w:r>
+    </w:p>
+    <w:p>
+      <w:pPr>
+        <w:spacing w:after="0"/>
+      </w:pPr>
+      <w:r>
+        <w:t>-ignorieren von Sonderzeichen</w:t>
+      </w:r>
+    </w:p>
+    <w:p>
+      <w:pPr>
+        <w:spacing w:after="0"/>
+      </w:pPr>
+      <w:r>
+        <w:t>-Rechtschreibefehler werden ignoriert</w:t>
+      </w:r>
+    </w:p>
+    <w:p>
+      <w:pPr>
+        <w:spacing w:after="0"/>
+      </w:pPr>
+    </w:p>
+    <w:p>
+      <w:pPr>
+        <w:spacing w:after="0"/>
+      </w:pPr>
+      <w:r>
+        <w:t>Status:</w:t>
+      </w:r>
+      <w:r>
+        <w:tab/>
+      </w:r>
+      <w:r>
+        <w:tab/>
+      </w:r>
+      <w:r>
+        <w:t>Umgesetzt</w:t>
+      </w:r>
+    </w:p>
+    <w:p>
+      <w:pPr>
+        <w:spacing w:after="0"/>
+      </w:pPr>
+    </w:p>
+    <w:p>
+      <w:pPr>
+        <w:spacing w:after="0"/>
+      </w:pPr>
+    </w:p>
+    <w:p>
+      <w:pPr>
+        <w:spacing w:after="0"/>
+        <w:rPr>
+          <w:u w:val="single"/>
+        </w:rPr>
+      </w:pPr>
+      <w:r>
+        <w:rPr>
+          <w:u w:val="single"/>
+        </w:rPr>
+        <w:t xml:space="preserve">ID 4 </w:t>
+      </w:r>
+      <w:r>
+        <w:rPr>
+          <w:u w:val="single"/>
+        </w:rPr>
+        <w:tab/>
+        <w:t>Abfahrtstafel von Startposition</w:t>
+      </w:r>
+      <w:r>
+        <w:rPr>
+          <w:u w:val="single"/>
+        </w:rPr>
+        <w:tab/>
+      </w:r>
+      <w:r>
+        <w:rPr>
+          <w:u w:val="single"/>
+        </w:rPr>
+        <w:tab/>
+      </w:r>
+      <w:r>
+        <w:rPr>
+          <w:u w:val="single"/>
+        </w:rPr>
+        <w:tab/>
+      </w:r>
+      <w:r>
+        <w:rPr>
+          <w:u w:val="single"/>
+        </w:rPr>
+        <w:tab/>
+      </w:r>
+      <w:r>
+        <w:rPr>
+          <w:u w:val="single"/>
+        </w:rPr>
+        <w:tab/>
+      </w:r>
+      <w:r>
+        <w:rPr>
+          <w:u w:val="single"/>
+        </w:rPr>
+        <w:tab/>
+        <w:t>Priorität 1</w:t>
+      </w:r>
+    </w:p>
+    <w:p>
+      <w:pPr>
+        <w:spacing w:after="0"/>
+      </w:pPr>
+    </w:p>
+    <w:p>
+      <w:pPr>
+        <w:spacing w:after="0"/>
+      </w:pPr>
+      <w:r>
+        <w:t>Als User möchte ich eine Auflistung aller Verbindungen einer Station angezeigt haben, um zu sehen, wo hin ich von dieser Station aus komme.</w:t>
+      </w:r>
+    </w:p>
+    <w:p>
+      <w:pPr>
+        <w:spacing w:after="0"/>
+      </w:pPr>
     </w:p>
     <w:p>
       <w:pPr>
@@ -1377,15 +1595,23 @@
         <w:spacing w:after="0"/>
       </w:pPr>
       <w:r>
-        <w:t>-ignorieren von Sonderzeichen</w:t>
-      </w:r>
-    </w:p>
-    <w:p>
-      <w:pPr>
-        <w:spacing w:after="0"/>
-      </w:pPr>
-      <w:r>
-        <w:t>-Rechtschreibefehler werden ignoriert</w:t>
+        <w:t>-alle direkt erreichbaren Grössere- &amp; Endstationen werden angezeigt</w:t>
+      </w:r>
+    </w:p>
+    <w:p>
+      <w:pPr>
+        <w:spacing w:after="0"/>
+      </w:pPr>
+      <w:r>
+        <w:t>-Verbindungen werden ab momentaner Zeit angezeigt</w:t>
+      </w:r>
+    </w:p>
+    <w:p>
+      <w:pPr>
+        <w:spacing w:after="0"/>
+      </w:pPr>
+      <w:r>
+        <w:t>-nächsten 4 Verbindungen werden angezeigt</w:t>
       </w:r>
     </w:p>
     <w:p>
@@ -1431,64 +1657,52 @@
         <w:rPr>
           <w:u w:val="single"/>
         </w:rPr>
-        <w:t xml:space="preserve">ID 4 </w:t>
-      </w:r>
-      <w:r>
-        <w:rPr>
-          <w:u w:val="single"/>
-        </w:rPr>
-        <w:tab/>
-        <w:t>Abfahrtstafel von Startposition</w:t>
-      </w:r>
-      <w:r>
-        <w:rPr>
-          <w:u w:val="single"/>
-        </w:rPr>
-        <w:tab/>
-      </w:r>
-      <w:r>
-        <w:rPr>
-          <w:u w:val="single"/>
-        </w:rPr>
-        <w:tab/>
-      </w:r>
-      <w:r>
-        <w:rPr>
-          <w:u w:val="single"/>
-        </w:rPr>
-        <w:tab/>
-      </w:r>
-      <w:r>
-        <w:rPr>
-          <w:u w:val="single"/>
-        </w:rPr>
-        <w:tab/>
-      </w:r>
-      <w:r>
-        <w:rPr>
-          <w:u w:val="single"/>
-        </w:rPr>
-        <w:tab/>
-      </w:r>
-      <w:r>
-        <w:rPr>
-          <w:u w:val="single"/>
-        </w:rPr>
-        <w:tab/>
-        <w:t>Priorität 1</w:t>
-      </w:r>
-    </w:p>
-    <w:p>
-      <w:pPr>
-        <w:spacing w:after="0"/>
-      </w:pPr>
-    </w:p>
-    <w:p>
-      <w:pPr>
-        <w:spacing w:after="0"/>
-      </w:pPr>
-      <w:r>
-        <w:t>Als User möchte ich eine Auflistung aller Verbindungen einer Station angezeigt haben, um zu sehen, wo hin ich von dieser Station aus komme.</w:t>
+        <w:t xml:space="preserve">ID 5 </w:t>
+      </w:r>
+      <w:r>
+        <w:rPr>
+          <w:u w:val="single"/>
+        </w:rPr>
+        <w:tab/>
+        <w:t>Datum/Uhrzeit für Zukünftige Verbindungen</w:t>
+      </w:r>
+      <w:r>
+        <w:rPr>
+          <w:u w:val="single"/>
+        </w:rPr>
+        <w:tab/>
+      </w:r>
+      <w:r>
+        <w:rPr>
+          <w:u w:val="single"/>
+        </w:rPr>
+        <w:tab/>
+      </w:r>
+      <w:r>
+        <w:rPr>
+          <w:u w:val="single"/>
+        </w:rPr>
+        <w:tab/>
+      </w:r>
+      <w:r>
+        <w:rPr>
+          <w:u w:val="single"/>
+        </w:rPr>
+        <w:tab/>
+        <w:t>Priorität 2</w:t>
+      </w:r>
+    </w:p>
+    <w:p>
+      <w:pPr>
+        <w:spacing w:after="0"/>
+      </w:pPr>
+    </w:p>
+    <w:p>
+      <w:pPr>
+        <w:spacing w:after="0"/>
+      </w:pPr>
+      <w:r>
+        <w:t>Als User möchte ich das Datum und die Uhrzeit eingeben können, um Zukünftige Verbindungen zu sehen.</w:t>
       </w:r>
     </w:p>
     <w:p>
@@ -1509,15 +1723,7 @@
         <w:spacing w:after="0"/>
       </w:pPr>
       <w:r>
-        <w:t>-alle direkt erreichbaren Grössere- &amp; Endstationen werden angezeigt</w:t>
-      </w:r>
-    </w:p>
-    <w:p>
-      <w:pPr>
-        <w:spacing w:after="0"/>
-      </w:pPr>
-      <w:r>
-        <w:t>-Verbindungen werden ab momentaner Zeit angezeigt</w:t>
+        <w:t>-keine Verbindungen vor ausgewählter Zeit</w:t>
       </w:r>
     </w:p>
     <w:p>
@@ -1532,6 +1738,14 @@
       <w:pPr>
         <w:spacing w:after="0"/>
       </w:pPr>
+      <w:r>
+        <w:t>-ohne Zeit- / Datumsangabe wird aktuelle Zeit/Datum verwendet</w:t>
+      </w:r>
+    </w:p>
+    <w:p>
+      <w:pPr>
+        <w:spacing w:after="0"/>
+      </w:pPr>
     </w:p>
     <w:p>
       <w:pPr>
@@ -1546,77 +1760,80 @@
       <w:r>
         <w:tab/>
       </w:r>
-      <w:r>
-        <w:t>Umgesetzt</w:t>
-      </w:r>
-    </w:p>
-    <w:p>
-      <w:pPr>
-        <w:spacing w:after="0"/>
-      </w:pPr>
-    </w:p>
-    <w:p>
-      <w:pPr>
-        <w:spacing w:after="0"/>
-      </w:pPr>
-    </w:p>
-    <w:p>
-      <w:pPr>
-        <w:spacing w:after="0"/>
-        <w:rPr>
-          <w:u w:val="single"/>
-        </w:rPr>
-      </w:pPr>
-      <w:r>
-        <w:rPr>
-          <w:u w:val="single"/>
-        </w:rPr>
-        <w:t xml:space="preserve">ID 5 </w:t>
-      </w:r>
-      <w:r>
-        <w:rPr>
-          <w:u w:val="single"/>
-        </w:rPr>
-        <w:tab/>
-        <w:t>Datum/Uhrzeit für Zukünftige Verbindungen</w:t>
-      </w:r>
-      <w:r>
-        <w:rPr>
-          <w:u w:val="single"/>
-        </w:rPr>
-        <w:tab/>
-      </w:r>
-      <w:r>
-        <w:rPr>
-          <w:u w:val="single"/>
-        </w:rPr>
-        <w:tab/>
-      </w:r>
-      <w:r>
-        <w:rPr>
-          <w:u w:val="single"/>
-        </w:rPr>
-        <w:tab/>
-      </w:r>
-      <w:r>
-        <w:rPr>
-          <w:u w:val="single"/>
-        </w:rPr>
-        <w:tab/>
-        <w:t>Priorität 2</w:t>
-      </w:r>
-    </w:p>
-    <w:p>
-      <w:pPr>
-        <w:spacing w:after="0"/>
-      </w:pPr>
-    </w:p>
-    <w:p>
-      <w:pPr>
-        <w:spacing w:after="0"/>
-      </w:pPr>
-      <w:r>
-        <w:t>Als User möchte ich das Datum und die Uhrzeit eingeben können, um Zukünftige Verbindungen zu sehen.</w:t>
+    </w:p>
+    <w:p>
+      <w:pPr>
+        <w:spacing w:after="0"/>
+      </w:pPr>
+    </w:p>
+    <w:p>
+      <w:pPr>
+        <w:spacing w:after="0"/>
+      </w:pPr>
+    </w:p>
+    <w:p>
+      <w:pPr>
+        <w:spacing w:after="0"/>
+        <w:rPr>
+          <w:u w:val="single"/>
+        </w:rPr>
+      </w:pPr>
+      <w:r>
+        <w:rPr>
+          <w:u w:val="single"/>
+        </w:rPr>
+        <w:t xml:space="preserve">ID 6 </w:t>
+      </w:r>
+      <w:r>
+        <w:rPr>
+          <w:u w:val="single"/>
+        </w:rPr>
+        <w:tab/>
+        <w:t>Karte auf der Station angezeigt wird</w:t>
+      </w:r>
+      <w:r>
+        <w:rPr>
+          <w:u w:val="single"/>
+        </w:rPr>
+        <w:tab/>
+      </w:r>
+      <w:r>
+        <w:rPr>
+          <w:u w:val="single"/>
+        </w:rPr>
+        <w:tab/>
+      </w:r>
+      <w:r>
+        <w:rPr>
+          <w:u w:val="single"/>
+        </w:rPr>
+        <w:tab/>
+      </w:r>
+      <w:r>
+        <w:rPr>
+          <w:u w:val="single"/>
+        </w:rPr>
+        <w:tab/>
+      </w:r>
+      <w:r>
+        <w:rPr>
+          <w:u w:val="single"/>
+        </w:rPr>
+        <w:tab/>
+        <w:t>Priorität 3</w:t>
+      </w:r>
+    </w:p>
+    <w:p>
+      <w:pPr>
+        <w:spacing w:after="0"/>
+      </w:pPr>
+    </w:p>
+    <w:p>
+      <w:pPr>
+        <w:spacing w:after="0"/>
+      </w:pPr>
+      <w:r>
+        <w:t>Als User möchte ich die Station auf der Karte angezeigt haben, um zu sehen, wo sie sich befindet.</w:t>
       </w:r>
     </w:p>
     <w:p>
@@ -1637,23 +1854,15 @@
         <w:spacing w:after="0"/>
       </w:pPr>
       <w:r>
-        <w:t>-keine Verbindungen vor ausgewählter Zeit</w:t>
-      </w:r>
-    </w:p>
-    <w:p>
-      <w:pPr>
-        <w:spacing w:after="0"/>
-      </w:pPr>
-      <w:r>
-        <w:t>-nächsten 4 Verbindungen werden angezeigt</w:t>
-      </w:r>
-    </w:p>
-    <w:p>
-      <w:pPr>
-        <w:spacing w:after="0"/>
-      </w:pPr>
-      <w:r>
-        <w:t>-ohne Zeit- / Datumsangabe wird aktuelle Zeit/Datum verwendet</w:t>
+        <w:t>-Standort wird korrekt erkannt</w:t>
+      </w:r>
+    </w:p>
+    <w:p>
+      <w:pPr>
+        <w:spacing w:after="0"/>
+      </w:pPr>
+      <w:r>
+        <w:t xml:space="preserve">-Station wird korrekt auf Karte angezeigt </w:t>
       </w:r>
     </w:p>
     <w:p>
@@ -1696,14 +1905,14 @@
         <w:rPr>
           <w:u w:val="single"/>
         </w:rPr>
-        <w:t xml:space="preserve">ID 6 </w:t>
-      </w:r>
-      <w:r>
-        <w:rPr>
-          <w:u w:val="single"/>
-        </w:rPr>
-        <w:tab/>
-        <w:t>Karte auf der Station angezeigt wird</w:t>
+        <w:t xml:space="preserve">ID 7 </w:t>
+      </w:r>
+      <w:r>
+        <w:rPr>
+          <w:u w:val="single"/>
+        </w:rPr>
+        <w:tab/>
+        <w:t>Von Standort nächste Station anzeigen</w:t>
       </w:r>
       <w:r>
         <w:rPr>
@@ -1747,7 +1956,13 @@
         <w:spacing w:after="0"/>
       </w:pPr>
       <w:r>
-        <w:t>Als User möchte ich die Station auf der Karte angezeigt haben, um zu sehen, wo sie sich befindet.</w:t>
+        <w:t xml:space="preserve">Als User möchte ich die nächste Station meiner Position angezeigt haben, um die </w:t>
+      </w:r>
+      <w:r>
+        <w:t>nächste</w:t>
+      </w:r>
+      <w:r>
+        <w:t xml:space="preserve"> Startposition zu kennen.</w:t>
       </w:r>
     </w:p>
     <w:p>
@@ -1776,7 +1991,18 @@
         <w:spacing w:after="0"/>
       </w:pPr>
       <w:r>
-        <w:t xml:space="preserve">-Station wird korrekt auf Karte angezeigt </w:t>
+        <w:t>-nächste Station wird automatisch als Startpunkt gewählt</w:t>
+      </w:r>
+    </w:p>
+    <w:p>
+      <w:pPr>
+        <w:spacing w:after="0"/>
+      </w:pPr>
+      <w:r>
+        <w:t>-</w:t>
+      </w:r>
+      <w:r>
+        <w:t>Standort sowie nächste Station sind auf Karte ersichtlich</w:t>
       </w:r>
     </w:p>
     <w:p>
@@ -1819,20 +2045,14 @@
         <w:rPr>
           <w:u w:val="single"/>
         </w:rPr>
-        <w:t xml:space="preserve">ID 7 </w:t>
-      </w:r>
-      <w:r>
-        <w:rPr>
-          <w:u w:val="single"/>
-        </w:rPr>
-        <w:tab/>
-        <w:t>Von Standort nächste Station anzeigen</w:t>
-      </w:r>
-      <w:r>
-        <w:rPr>
-          <w:u w:val="single"/>
-        </w:rPr>
-        <w:tab/>
+        <w:t xml:space="preserve">ID 8 </w:t>
+      </w:r>
+      <w:r>
+        <w:rPr>
+          <w:u w:val="single"/>
+        </w:rPr>
+        <w:tab/>
+        <w:t>per Mail über Zugverbindung informieren</w:t>
       </w:r>
       <w:r>
         <w:rPr>
@@ -1863,26 +2083,18 @@
     <w:p>
       <w:pPr>
         <w:spacing w:after="0"/>
-      </w:pPr>
-    </w:p>
-    <w:p>
-      <w:pPr>
-        <w:spacing w:after="0"/>
-      </w:pPr>
-      <w:r>
-        <w:t xml:space="preserve">Als User möchte ich die nächste Station meiner Position angezeigt haben, um die </w:t>
-      </w:r>
-      <w:r>
-        <w:t>nächste</w:t>
-      </w:r>
-      <w:r>
-        <w:t xml:space="preserve"> Startposition zu kennen.</w:t>
-      </w:r>
-    </w:p>
-    <w:p>
-      <w:pPr>
-        <w:spacing w:after="0"/>
-      </w:pPr>
+        <w:rPr>
+          <w:u w:val="single"/>
+        </w:rPr>
+      </w:pPr>
+    </w:p>
+    <w:p>
+      <w:pPr>
+        <w:spacing w:after="0"/>
+      </w:pPr>
+      <w:r>
+        <w:t>Als User möchte ich eine Verbindung per Mail verschicken, um jemanden über die Verbindung zu Informieren.</w:t>
+      </w:r>
     </w:p>
     <w:p>
       <w:pPr>
@@ -1898,26 +2110,15 @@
         <w:spacing w:after="0"/>
       </w:pPr>
       <w:r>
-        <w:t>-Standort wird korrekt erkannt</w:t>
-      </w:r>
-    </w:p>
-    <w:p>
-      <w:pPr>
-        <w:spacing w:after="0"/>
-      </w:pPr>
-      <w:r>
-        <w:t>-nächste Station wird automatisch als Startpunkt gewählt</w:t>
-      </w:r>
-    </w:p>
-    <w:p>
-      <w:pPr>
-        <w:spacing w:after="0"/>
-      </w:pPr>
-      <w:r>
-        <w:t>-</w:t>
-      </w:r>
-      <w:r>
-        <w:t>Standort sowie nächste Station sind auf Karte ersichtlich</w:t>
+        <w:t>-Mail kommt bei richtiger Adresse an</w:t>
+      </w:r>
+    </w:p>
+    <w:p>
+      <w:pPr>
+        <w:spacing w:after="0"/>
+      </w:pPr>
+      <w:r>
+        <w:t>-richtige Verbindung wird geschickt</w:t>
       </w:r>
     </w:p>
     <w:p>
@@ -1952,63 +2153,109 @@
     <w:p>
       <w:pPr>
         <w:spacing w:after="0"/>
-        <w:rPr>
-          <w:u w:val="single"/>
-        </w:rPr>
-      </w:pPr>
-      <w:r>
-        <w:rPr>
-          <w:u w:val="single"/>
-        </w:rPr>
-        <w:t xml:space="preserve">ID 8 </w:t>
-      </w:r>
-      <w:r>
-        <w:rPr>
-          <w:u w:val="single"/>
-        </w:rPr>
-        <w:tab/>
-        <w:t>per Mail über Zugverbindung informieren</w:t>
-      </w:r>
-      <w:r>
-        <w:rPr>
-          <w:u w:val="single"/>
-        </w:rPr>
-        <w:tab/>
-      </w:r>
-      <w:r>
-        <w:rPr>
-          <w:u w:val="single"/>
-        </w:rPr>
-        <w:tab/>
-      </w:r>
-      <w:r>
-        <w:rPr>
-          <w:u w:val="single"/>
-        </w:rPr>
-        <w:tab/>
-      </w:r>
-      <w:r>
-        <w:rPr>
-          <w:u w:val="single"/>
-        </w:rPr>
-        <w:tab/>
-        <w:t>Priorität 3</w:t>
-      </w:r>
-    </w:p>
-    <w:p>
-      <w:pPr>
-        <w:spacing w:after="0"/>
-        <w:rPr>
-          <w:u w:val="single"/>
-        </w:rPr>
-      </w:pPr>
-    </w:p>
-    <w:p>
-      <w:pPr>
-        <w:spacing w:after="0"/>
-      </w:pPr>
-      <w:r>
-        <w:t>Als User möchte ich eine Verbindung per Mail verschicken, um jemanden über die Verbindung zu Informieren.</w:t>
+      </w:pPr>
+      <w:r>
+        <w:t>Zusätzliche User Story (Vorschlag)</w:t>
+      </w:r>
+      <w:r>
+        <w:t>:</w:t>
+      </w:r>
+    </w:p>
+    <w:p>
+      <w:pPr>
+        <w:spacing w:after="0"/>
+      </w:pPr>
+    </w:p>
+    <w:p>
+      <w:pPr>
+        <w:spacing w:after="0"/>
+        <w:rPr>
+          <w:u w:val="single"/>
+        </w:rPr>
+      </w:pPr>
+      <w:r>
+        <w:rPr>
+          <w:u w:val="single"/>
+        </w:rPr>
+        <w:t>ID 9</w:t>
+      </w:r>
+      <w:r>
+        <w:rPr>
+          <w:u w:val="single"/>
+        </w:rPr>
+        <w:tab/>
+        <w:t>Ticketkauf</w:t>
+      </w:r>
+      <w:r>
+        <w:rPr>
+          <w:u w:val="single"/>
+        </w:rPr>
+        <w:tab/>
+      </w:r>
+      <w:r>
+        <w:rPr>
+          <w:u w:val="single"/>
+        </w:rPr>
+        <w:tab/>
+      </w:r>
+      <w:r>
+        <w:rPr>
+          <w:u w:val="single"/>
+        </w:rPr>
+        <w:tab/>
+      </w:r>
+      <w:r>
+        <w:rPr>
+          <w:u w:val="single"/>
+        </w:rPr>
+        <w:tab/>
+      </w:r>
+      <w:r>
+        <w:rPr>
+          <w:u w:val="single"/>
+        </w:rPr>
+        <w:tab/>
+      </w:r>
+      <w:r>
+        <w:rPr>
+          <w:u w:val="single"/>
+        </w:rPr>
+        <w:tab/>
+      </w:r>
+      <w:r>
+        <w:rPr>
+          <w:u w:val="single"/>
+        </w:rPr>
+        <w:tab/>
+      </w:r>
+      <w:r>
+        <w:rPr>
+          <w:u w:val="single"/>
+        </w:rPr>
+        <w:tab/>
+        <w:t xml:space="preserve">Priorität </w:t>
+      </w:r>
+      <w:r>
+        <w:rPr>
+          <w:u w:val="single"/>
+        </w:rPr>
+        <w:t>3</w:t>
+      </w:r>
+    </w:p>
+    <w:p>
+      <w:pPr>
+        <w:spacing w:after="0"/>
+        <w:rPr>
+          <w:u w:val="single"/>
+        </w:rPr>
+      </w:pPr>
+    </w:p>
+    <w:p>
+      <w:pPr>
+        <w:spacing w:after="0"/>
+      </w:pPr>
+      <w:r>
+        <w:t>Als User möchte ich ein Ticket online kaufen können, um bargeldlos bezahlen zu können.</w:t>
       </w:r>
     </w:p>
     <w:p>
@@ -2029,15 +2276,39 @@
         <w:spacing w:after="0"/>
       </w:pPr>
       <w:r>
-        <w:t>-Mail kommt bei richtiger Adresse an</w:t>
-      </w:r>
-    </w:p>
-    <w:p>
-      <w:pPr>
-        <w:spacing w:after="0"/>
-      </w:pPr>
-      <w:r>
-        <w:t>-richtige Verbindung wird geschickt</w:t>
+        <w:t>-auswahl der Zahlungsart funktioniert (Kreditkarte, PayPal, usw.)</w:t>
+      </w:r>
+    </w:p>
+    <w:p>
+      <w:pPr>
+        <w:spacing w:after="0"/>
+      </w:pPr>
+      <w:r>
+        <w:t>-Zahlung wird korrekt abgewickelt</w:t>
+      </w:r>
+    </w:p>
+    <w:p>
+      <w:pPr>
+        <w:spacing w:after="0"/>
+      </w:pPr>
+      <w:r>
+        <w:t>-Userdaten sind verschlüsselt</w:t>
+      </w:r>
+    </w:p>
+    <w:p>
+      <w:pPr>
+        <w:spacing w:after="0"/>
+      </w:pPr>
+      <w:r>
+        <w:t>-Ticket ist online zur Einsicht verfügbar</w:t>
+      </w:r>
+    </w:p>
+    <w:p>
+      <w:pPr>
+        <w:spacing w:after="0"/>
+      </w:pPr>
+      <w:r>
+        <w:t>-Ticket ist für die richtige Verbindung ausgestellt worden</w:t>
       </w:r>
     </w:p>
     <w:p>
@@ -2057,198 +2328,18 @@
       </w:r>
       <w:r>
         <w:tab/>
-      </w:r>
-    </w:p>
-    <w:p>
-      <w:pPr>
-        <w:spacing w:after="0"/>
-      </w:pPr>
-    </w:p>
-    <w:p>
-      <w:pPr>
-        <w:spacing w:after="0"/>
-      </w:pPr>
-    </w:p>
-    <w:p>
-      <w:pPr>
-        <w:spacing w:after="0"/>
-      </w:pPr>
-      <w:r>
-        <w:t>Zusätzliche User Story (Vorschlag)</w:t>
-      </w:r>
-      <w:r>
-        <w:t>:</w:t>
-      </w:r>
-    </w:p>
-    <w:p>
-      <w:pPr>
-        <w:spacing w:after="0"/>
-      </w:pPr>
-    </w:p>
-    <w:p>
-      <w:pPr>
-        <w:spacing w:after="0"/>
-        <w:rPr>
-          <w:u w:val="single"/>
-        </w:rPr>
-      </w:pPr>
-      <w:r>
-        <w:rPr>
-          <w:u w:val="single"/>
-        </w:rPr>
-        <w:t>ID 9</w:t>
-      </w:r>
-      <w:r>
-        <w:rPr>
-          <w:u w:val="single"/>
-        </w:rPr>
-        <w:tab/>
-        <w:t>Ticketkauf</w:t>
-      </w:r>
-      <w:r>
-        <w:rPr>
-          <w:u w:val="single"/>
-        </w:rPr>
-        <w:tab/>
-      </w:r>
-      <w:r>
-        <w:rPr>
-          <w:u w:val="single"/>
-        </w:rPr>
-        <w:tab/>
-      </w:r>
-      <w:r>
-        <w:rPr>
-          <w:u w:val="single"/>
-        </w:rPr>
-        <w:tab/>
-      </w:r>
-      <w:r>
-        <w:rPr>
-          <w:u w:val="single"/>
-        </w:rPr>
-        <w:tab/>
-      </w:r>
-      <w:r>
-        <w:rPr>
-          <w:u w:val="single"/>
-        </w:rPr>
-        <w:tab/>
-      </w:r>
-      <w:r>
-        <w:rPr>
-          <w:u w:val="single"/>
-        </w:rPr>
-        <w:tab/>
-      </w:r>
-      <w:r>
-        <w:rPr>
-          <w:u w:val="single"/>
-        </w:rPr>
-        <w:tab/>
-      </w:r>
-      <w:r>
-        <w:rPr>
-          <w:u w:val="single"/>
-        </w:rPr>
-        <w:tab/>
-        <w:t xml:space="preserve">Priorität </w:t>
-      </w:r>
-      <w:r>
-        <w:rPr>
-          <w:u w:val="single"/>
-        </w:rPr>
-        <w:t>3</w:t>
-      </w:r>
-    </w:p>
-    <w:p>
-      <w:pPr>
-        <w:spacing w:after="0"/>
-        <w:rPr>
-          <w:u w:val="single"/>
-        </w:rPr>
-      </w:pPr>
-    </w:p>
-    <w:p>
-      <w:pPr>
-        <w:spacing w:after="0"/>
-      </w:pPr>
-      <w:r>
-        <w:t>Als User möchte ich ein Ticket online kaufen können, um bargeldlos bezahlen zu können.</w:t>
-      </w:r>
-    </w:p>
-    <w:p>
-      <w:pPr>
-        <w:spacing w:after="0"/>
-      </w:pPr>
-    </w:p>
-    <w:p>
-      <w:pPr>
-        <w:spacing w:after="0"/>
-      </w:pPr>
-      <w:r>
-        <w:t>Abnahmekriterien:</w:t>
-      </w:r>
-    </w:p>
-    <w:p>
-      <w:pPr>
-        <w:spacing w:after="0"/>
-      </w:pPr>
-      <w:r>
-        <w:t>-auswahl der Zahlungsart funktioniert (Kreditkarte, PayPal, usw.)</w:t>
-      </w:r>
-    </w:p>
-    <w:p>
-      <w:pPr>
-        <w:spacing w:after="0"/>
-      </w:pPr>
-      <w:r>
-        <w:t>-Zahlung wird korrekt abgewickelt</w:t>
-      </w:r>
-    </w:p>
-    <w:p>
-      <w:pPr>
-        <w:spacing w:after="0"/>
-      </w:pPr>
-      <w:r>
-        <w:t>-Userdaten sind verschlüsselt</w:t>
-      </w:r>
-    </w:p>
-    <w:p>
-      <w:pPr>
-        <w:spacing w:after="0"/>
-      </w:pPr>
-      <w:r>
-        <w:t>-Ticket ist online zur Einsicht verfügbar</w:t>
-      </w:r>
-    </w:p>
-    <w:p>
-      <w:pPr>
-        <w:spacing w:after="0"/>
-      </w:pPr>
-      <w:r>
-        <w:t>-Ticket ist für die richtige Verbindung ausgestellt worden</w:t>
-      </w:r>
-    </w:p>
-    <w:p>
-      <w:pPr>
-        <w:spacing w:after="0"/>
-      </w:pPr>
-    </w:p>
-    <w:p>
-      <w:pPr>
-        <w:spacing w:after="0"/>
-      </w:pPr>
-      <w:r>
-        <w:t>Status:</w:t>
-      </w:r>
-      <w:r>
-        <w:tab/>
-      </w:r>
-      <w:r>
-        <w:tab/>
         <w:t>Nicht umgesetzt</w:t>
       </w:r>
+    </w:p>
+    <w:p>
+      <w:pPr>
+        <w:spacing w:after="0"/>
+      </w:pPr>
+    </w:p>
+    <w:p>
+      <w:pPr>
+        <w:spacing w:after="0"/>
+      </w:pPr>
     </w:p>
     <w:p>
       <w:pPr>
@@ -2259,7 +2350,7 @@
           <w:color w:val="000000" w:themeColor="text1"/>
         </w:rPr>
       </w:pPr>
-      <w:bookmarkStart w:id="4" w:name="_Toc60941973"/>
+      <w:bookmarkStart w:id="4" w:name="_Toc60989238"/>
       <w:r>
         <w:rPr>
           <w:b/>
@@ -2279,6 +2370,59 @@
       <w:pPr>
         <w:spacing w:after="0"/>
       </w:pPr>
+      <w:r>
+        <w:rPr>
+          <w:noProof/>
+        </w:rPr>
+        <w:drawing>
+          <wp:inline distT="0" distB="0" distL="0" distR="0" wp14:anchorId="20F4DE06" wp14:editId="6B08E8C1">
+            <wp:extent cx="5760720" cy="716915"/>
+            <wp:effectExtent l="0" t="0" r="0" b="6985"/>
+            <wp:docPr id="3" name="Grafik 3"/>
+            <wp:cNvGraphicFramePr>
+              <a:graphicFrameLocks xmlns:a="http://schemas.openxmlformats.org/drawingml/2006/main" noChangeAspect="1"/>
+            </wp:cNvGraphicFramePr>
+            <a:graphic xmlns:a="http://schemas.openxmlformats.org/drawingml/2006/main">
+              <a:graphicData uri="http://schemas.openxmlformats.org/drawingml/2006/picture">
+                <pic:pic xmlns:pic="http://schemas.openxmlformats.org/drawingml/2006/picture">
+                  <pic:nvPicPr>
+                    <pic:cNvPr id="0" name="Picture 8"/>
+                    <pic:cNvPicPr>
+                      <a:picLocks noChangeAspect="1" noChangeArrowheads="1"/>
+                    </pic:cNvPicPr>
+                  </pic:nvPicPr>
+                  <pic:blipFill>
+                    <a:blip r:embed="rId9">
+                      <a:extLst>
+                        <a:ext uri="{28A0092B-C50C-407E-A947-70E740481C1C}">
+                          <a14:useLocalDpi xmlns:a14="http://schemas.microsoft.com/office/drawing/2010/main" val="0"/>
+                        </a:ext>
+                      </a:extLst>
+                    </a:blip>
+                    <a:srcRect/>
+                    <a:stretch>
+                      <a:fillRect/>
+                    </a:stretch>
+                  </pic:blipFill>
+                  <pic:spPr bwMode="auto">
+                    <a:xfrm>
+                      <a:off x="0" y="0"/>
+                      <a:ext cx="5760720" cy="716915"/>
+                    </a:xfrm>
+                    <a:prstGeom prst="rect">
+                      <a:avLst/>
+                    </a:prstGeom>
+                    <a:noFill/>
+                    <a:ln>
+                      <a:noFill/>
+                    </a:ln>
+                  </pic:spPr>
+                </pic:pic>
+              </a:graphicData>
+            </a:graphic>
+          </wp:inline>
+        </w:drawing>
+      </w:r>
     </w:p>
     <w:p>
       <w:pPr>
@@ -2297,7 +2441,7 @@
           <w:color w:val="000000" w:themeColor="text1"/>
         </w:rPr>
       </w:pPr>
-      <w:bookmarkStart w:id="5" w:name="_Toc60941974"/>
+      <w:bookmarkStart w:id="5" w:name="_Toc60989239"/>
       <w:r>
         <w:rPr>
           <w:b/>
@@ -2314,19 +2458,343 @@
         <w:spacing w:after="0"/>
       </w:pPr>
     </w:p>
-    <w:p>
-      <w:pPr>
-        <w:spacing w:after="0"/>
-        <w:rPr>
-          <w:u w:val="single"/>
-        </w:rPr>
-      </w:pPr>
-      <w:r>
-        <w:rPr>
-          <w:u w:val="single"/>
-        </w:rPr>
-        <w:t>Test 1</w:t>
-      </w:r>
+    <w:tbl>
+      <w:tblPr>
+        <w:tblStyle w:val="Tabellenraster"/>
+        <w:tblW w:w="0" w:type="auto"/>
+        <w:tblLook w:val="04A0" w:firstRow="1" w:lastRow="0" w:firstColumn="1" w:lastColumn="0" w:noHBand="0" w:noVBand="1"/>
+      </w:tblPr>
+      <w:tblGrid>
+        <w:gridCol w:w="925"/>
+        <w:gridCol w:w="2898"/>
+        <w:gridCol w:w="5239"/>
+      </w:tblGrid>
+      <w:tr>
+        <w:tc>
+          <w:tcPr>
+            <w:tcW w:w="925" w:type="dxa"/>
+          </w:tcPr>
+          <w:p>
+            <w:pPr>
+              <w:rPr>
+                <w:u w:val="single"/>
+              </w:rPr>
+            </w:pPr>
+            <w:r>
+              <w:rPr>
+                <w:u w:val="single"/>
+              </w:rPr>
+              <w:t>Testfall:</w:t>
+            </w:r>
+          </w:p>
+        </w:tc>
+        <w:tc>
+          <w:tcPr>
+            <w:tcW w:w="2898" w:type="dxa"/>
+          </w:tcPr>
+          <w:p>
+            <w:pPr>
+              <w:rPr>
+                <w:u w:val="single"/>
+              </w:rPr>
+            </w:pPr>
+            <w:r>
+              <w:rPr>
+                <w:u w:val="single"/>
+              </w:rPr>
+              <w:t>Aktivität:</w:t>
+            </w:r>
+          </w:p>
+        </w:tc>
+        <w:tc>
+          <w:tcPr>
+            <w:tcW w:w="5239" w:type="dxa"/>
+          </w:tcPr>
+          <w:p>
+            <w:pPr>
+              <w:rPr>
+                <w:u w:val="single"/>
+              </w:rPr>
+            </w:pPr>
+            <w:r>
+              <w:rPr>
+                <w:u w:val="single"/>
+              </w:rPr>
+              <w:t>Erwartetes Resultat:</w:t>
+            </w:r>
+          </w:p>
+        </w:tc>
+      </w:tr>
+      <w:tr>
+        <w:tc>
+          <w:tcPr>
+            <w:tcW w:w="925" w:type="dxa"/>
+          </w:tcPr>
+          <w:p>
+            <w:pPr>
+              <w:jc w:val="center"/>
+            </w:pPr>
+            <w:r>
+              <w:t>1</w:t>
+            </w:r>
+          </w:p>
+        </w:tc>
+        <w:tc>
+          <w:tcPr>
+            <w:tcW w:w="2898" w:type="dxa"/>
+          </w:tcPr>
+          <w:p>
+            <w:pPr>
+              <w:jc w:val="both"/>
+            </w:pPr>
+            <w:r>
+              <w:t xml:space="preserve">Startstation </w:t>
+            </w:r>
+            <w:r>
+              <w:t>&amp; Endstation eingeben, «Suchen»-Button klicken</w:t>
+            </w:r>
+          </w:p>
+        </w:tc>
+        <w:tc>
+          <w:tcPr>
+            <w:tcW w:w="5239" w:type="dxa"/>
+          </w:tcPr>
+          <w:p>
+            <w:r>
+              <w:t>Es werden 4 Resultate angezeigt mit Abfahrts- und Ankunftszeit, sowie der Dauer der Reis</w:t>
+            </w:r>
+            <w:r>
+              <w:t>e</w:t>
+            </w:r>
+          </w:p>
+        </w:tc>
+      </w:tr>
+      <w:tr>
+        <w:tc>
+          <w:tcPr>
+            <w:tcW w:w="925" w:type="dxa"/>
+          </w:tcPr>
+          <w:p>
+            <w:pPr>
+              <w:jc w:val="center"/>
+            </w:pPr>
+            <w:r>
+              <w:t>2</w:t>
+            </w:r>
+          </w:p>
+        </w:tc>
+        <w:tc>
+          <w:tcPr>
+            <w:tcW w:w="2898" w:type="dxa"/>
+          </w:tcPr>
+          <w:p/>
+        </w:tc>
+        <w:tc>
+          <w:tcPr>
+            <w:tcW w:w="5239" w:type="dxa"/>
+          </w:tcPr>
+          <w:p/>
+        </w:tc>
+      </w:tr>
+      <w:tr>
+        <w:tc>
+          <w:tcPr>
+            <w:tcW w:w="925" w:type="dxa"/>
+          </w:tcPr>
+          <w:p>
+            <w:pPr>
+              <w:jc w:val="center"/>
+            </w:pPr>
+            <w:r>
+              <w:t>3</w:t>
+            </w:r>
+          </w:p>
+        </w:tc>
+        <w:tc>
+          <w:tcPr>
+            <w:tcW w:w="2898" w:type="dxa"/>
+          </w:tcPr>
+          <w:p/>
+        </w:tc>
+        <w:tc>
+          <w:tcPr>
+            <w:tcW w:w="5239" w:type="dxa"/>
+          </w:tcPr>
+          <w:p/>
+        </w:tc>
+      </w:tr>
+      <w:tr>
+        <w:tc>
+          <w:tcPr>
+            <w:tcW w:w="925" w:type="dxa"/>
+          </w:tcPr>
+          <w:p>
+            <w:pPr>
+              <w:jc w:val="center"/>
+            </w:pPr>
+            <w:r>
+              <w:t>4</w:t>
+            </w:r>
+          </w:p>
+        </w:tc>
+        <w:tc>
+          <w:tcPr>
+            <w:tcW w:w="2898" w:type="dxa"/>
+          </w:tcPr>
+          <w:p/>
+        </w:tc>
+        <w:tc>
+          <w:tcPr>
+            <w:tcW w:w="5239" w:type="dxa"/>
+          </w:tcPr>
+          <w:p/>
+        </w:tc>
+      </w:tr>
+      <w:tr>
+        <w:tc>
+          <w:tcPr>
+            <w:tcW w:w="925" w:type="dxa"/>
+          </w:tcPr>
+          <w:p>
+            <w:pPr>
+              <w:jc w:val="center"/>
+            </w:pPr>
+            <w:r>
+              <w:t>5</w:t>
+            </w:r>
+          </w:p>
+        </w:tc>
+        <w:tc>
+          <w:tcPr>
+            <w:tcW w:w="2898" w:type="dxa"/>
+          </w:tcPr>
+          <w:p/>
+        </w:tc>
+        <w:tc>
+          <w:tcPr>
+            <w:tcW w:w="5239" w:type="dxa"/>
+          </w:tcPr>
+          <w:p/>
+        </w:tc>
+      </w:tr>
+      <w:tr>
+        <w:tc>
+          <w:tcPr>
+            <w:tcW w:w="925" w:type="dxa"/>
+          </w:tcPr>
+          <w:p>
+            <w:pPr>
+              <w:jc w:val="center"/>
+            </w:pPr>
+            <w:r>
+              <w:t>6</w:t>
+            </w:r>
+          </w:p>
+        </w:tc>
+        <w:tc>
+          <w:tcPr>
+            <w:tcW w:w="2898" w:type="dxa"/>
+          </w:tcPr>
+          <w:p/>
+        </w:tc>
+        <w:tc>
+          <w:tcPr>
+            <w:tcW w:w="5239" w:type="dxa"/>
+          </w:tcPr>
+          <w:p/>
+        </w:tc>
+      </w:tr>
+      <w:tr>
+        <w:tc>
+          <w:tcPr>
+            <w:tcW w:w="925" w:type="dxa"/>
+          </w:tcPr>
+          <w:p>
+            <w:pPr>
+              <w:jc w:val="center"/>
+            </w:pPr>
+            <w:r>
+              <w:t>7</w:t>
+            </w:r>
+          </w:p>
+        </w:tc>
+        <w:tc>
+          <w:tcPr>
+            <w:tcW w:w="2898" w:type="dxa"/>
+          </w:tcPr>
+          <w:p/>
+        </w:tc>
+        <w:tc>
+          <w:tcPr>
+            <w:tcW w:w="5239" w:type="dxa"/>
+          </w:tcPr>
+          <w:p/>
+        </w:tc>
+      </w:tr>
+      <w:tr>
+        <w:tc>
+          <w:tcPr>
+            <w:tcW w:w="925" w:type="dxa"/>
+          </w:tcPr>
+          <w:p>
+            <w:pPr>
+              <w:jc w:val="center"/>
+            </w:pPr>
+            <w:r>
+              <w:t>8</w:t>
+            </w:r>
+          </w:p>
+        </w:tc>
+        <w:tc>
+          <w:tcPr>
+            <w:tcW w:w="2898" w:type="dxa"/>
+          </w:tcPr>
+          <w:p/>
+        </w:tc>
+        <w:tc>
+          <w:tcPr>
+            <w:tcW w:w="5239" w:type="dxa"/>
+          </w:tcPr>
+          <w:p/>
+        </w:tc>
+      </w:tr>
+      <w:tr>
+        <w:tc>
+          <w:tcPr>
+            <w:tcW w:w="925" w:type="dxa"/>
+          </w:tcPr>
+          <w:p>
+            <w:pPr>
+              <w:jc w:val="center"/>
+            </w:pPr>
+            <w:r>
+              <w:t>9</w:t>
+            </w:r>
+          </w:p>
+        </w:tc>
+        <w:tc>
+          <w:tcPr>
+            <w:tcW w:w="2898" w:type="dxa"/>
+          </w:tcPr>
+          <w:p/>
+        </w:tc>
+        <w:tc>
+          <w:tcPr>
+            <w:tcW w:w="5239" w:type="dxa"/>
+          </w:tcPr>
+          <w:p/>
+        </w:tc>
+      </w:tr>
+    </w:tbl>
+    <w:p>
+      <w:pPr>
+        <w:spacing w:after="0"/>
+      </w:pPr>
+    </w:p>
+    <w:p>
+      <w:pPr>
+        <w:spacing w:after="0"/>
+      </w:pPr>
     </w:p>
     <w:p>
       <w:pPr>
@@ -2337,7 +2805,7 @@
           <w:color w:val="000000" w:themeColor="text1"/>
         </w:rPr>
       </w:pPr>
-      <w:bookmarkStart w:id="6" w:name="_Toc60941975"/>
+      <w:bookmarkStart w:id="6" w:name="_Toc60989240"/>
       <w:r>
         <w:rPr>
           <w:b/>
@@ -2361,9 +2829,9 @@
       </w:tblPr>
       <w:tblGrid>
         <w:gridCol w:w="926"/>
-        <w:gridCol w:w="912"/>
-        <w:gridCol w:w="1701"/>
-        <w:gridCol w:w="5523"/>
+        <w:gridCol w:w="1220"/>
+        <w:gridCol w:w="1677"/>
+        <w:gridCol w:w="5239"/>
       </w:tblGrid>
       <w:tr>
         <w:tc>
@@ -2380,13 +2848,25 @@
               <w:rPr>
                 <w:u w:val="single"/>
               </w:rPr>
-              <w:t>Testfall:</w:t>
-            </w:r>
-          </w:p>
-        </w:tc>
-        <w:tc>
-          <w:tcPr>
-            <w:tcW w:w="912" w:type="dxa"/>
+              <w:t>Test</w:t>
+            </w:r>
+            <w:r>
+              <w:rPr>
+                <w:u w:val="single"/>
+              </w:rPr>
+              <w:t>fall</w:t>
+            </w:r>
+            <w:r>
+              <w:rPr>
+                <w:u w:val="single"/>
+              </w:rPr>
+              <w:t>:</w:t>
+            </w:r>
+          </w:p>
+        </w:tc>
+        <w:tc>
+          <w:tcPr>
+            <w:tcW w:w="1220" w:type="dxa"/>
           </w:tcPr>
           <w:p>
             <w:pPr>
@@ -2404,7 +2884,7 @@
         </w:tc>
         <w:tc>
           <w:tcPr>
-            <w:tcW w:w="1701" w:type="dxa"/>
+            <w:tcW w:w="1677" w:type="dxa"/>
           </w:tcPr>
           <w:p>
             <w:r>
@@ -2417,7 +2897,7 @@
         </w:tc>
         <w:tc>
           <w:tcPr>
-            <w:tcW w:w="5523" w:type="dxa"/>
+            <w:tcW w:w="5239" w:type="dxa"/>
           </w:tcPr>
           <w:p>
             <w:pPr>
@@ -2439,23 +2919,35 @@
           <w:tcPr>
             <w:tcW w:w="926" w:type="dxa"/>
           </w:tcPr>
-          <w:p/>
-        </w:tc>
-        <w:tc>
-          <w:tcPr>
-            <w:tcW w:w="912" w:type="dxa"/>
-          </w:tcPr>
-          <w:p/>
-        </w:tc>
-        <w:tc>
-          <w:tcPr>
-            <w:tcW w:w="1701" w:type="dxa"/>
-          </w:tcPr>
-          <w:p/>
-        </w:tc>
-        <w:tc>
-          <w:tcPr>
-            <w:tcW w:w="5523" w:type="dxa"/>
+          <w:p>
+            <w:pPr>
+              <w:jc w:val="center"/>
+            </w:pPr>
+          </w:p>
+        </w:tc>
+        <w:tc>
+          <w:tcPr>
+            <w:tcW w:w="1220" w:type="dxa"/>
+          </w:tcPr>
+          <w:p>
+            <w:r>
+              <w:t>08.01.2021</w:t>
+            </w:r>
+          </w:p>
+        </w:tc>
+        <w:tc>
+          <w:tcPr>
+            <w:tcW w:w="1677" w:type="dxa"/>
+          </w:tcPr>
+          <w:p>
+            <w:r>
+              <w:t>Nico Messmer</w:t>
+            </w:r>
+          </w:p>
+        </w:tc>
+        <w:tc>
+          <w:tcPr>
+            <w:tcW w:w="5239" w:type="dxa"/>
           </w:tcPr>
           <w:p/>
         </w:tc>
@@ -2465,23 +2957,35 @@
           <w:tcPr>
             <w:tcW w:w="926" w:type="dxa"/>
           </w:tcPr>
-          <w:p/>
-        </w:tc>
-        <w:tc>
-          <w:tcPr>
-            <w:tcW w:w="912" w:type="dxa"/>
-          </w:tcPr>
-          <w:p/>
-        </w:tc>
-        <w:tc>
-          <w:tcPr>
-            <w:tcW w:w="1701" w:type="dxa"/>
-          </w:tcPr>
-          <w:p/>
-        </w:tc>
-        <w:tc>
-          <w:tcPr>
-            <w:tcW w:w="5523" w:type="dxa"/>
+          <w:p>
+            <w:pPr>
+              <w:jc w:val="center"/>
+            </w:pPr>
+          </w:p>
+        </w:tc>
+        <w:tc>
+          <w:tcPr>
+            <w:tcW w:w="1220" w:type="dxa"/>
+          </w:tcPr>
+          <w:p>
+            <w:r>
+              <w:t>08.01.2021</w:t>
+            </w:r>
+          </w:p>
+        </w:tc>
+        <w:tc>
+          <w:tcPr>
+            <w:tcW w:w="1677" w:type="dxa"/>
+          </w:tcPr>
+          <w:p>
+            <w:r>
+              <w:t>Nico Messmer</w:t>
+            </w:r>
+          </w:p>
+        </w:tc>
+        <w:tc>
+          <w:tcPr>
+            <w:tcW w:w="5239" w:type="dxa"/>
           </w:tcPr>
           <w:p/>
         </w:tc>
@@ -2491,23 +2995,35 @@
           <w:tcPr>
             <w:tcW w:w="926" w:type="dxa"/>
           </w:tcPr>
-          <w:p/>
-        </w:tc>
-        <w:tc>
-          <w:tcPr>
-            <w:tcW w:w="912" w:type="dxa"/>
-          </w:tcPr>
-          <w:p/>
-        </w:tc>
-        <w:tc>
-          <w:tcPr>
-            <w:tcW w:w="1701" w:type="dxa"/>
-          </w:tcPr>
-          <w:p/>
-        </w:tc>
-        <w:tc>
-          <w:tcPr>
-            <w:tcW w:w="5523" w:type="dxa"/>
+          <w:p>
+            <w:pPr>
+              <w:jc w:val="center"/>
+            </w:pPr>
+          </w:p>
+        </w:tc>
+        <w:tc>
+          <w:tcPr>
+            <w:tcW w:w="1220" w:type="dxa"/>
+          </w:tcPr>
+          <w:p>
+            <w:r>
+              <w:t>08.01.2021</w:t>
+            </w:r>
+          </w:p>
+        </w:tc>
+        <w:tc>
+          <w:tcPr>
+            <w:tcW w:w="1677" w:type="dxa"/>
+          </w:tcPr>
+          <w:p>
+            <w:r>
+              <w:t>Nico Messmer</w:t>
+            </w:r>
+          </w:p>
+        </w:tc>
+        <w:tc>
+          <w:tcPr>
+            <w:tcW w:w="5239" w:type="dxa"/>
           </w:tcPr>
           <w:p/>
         </w:tc>
@@ -2517,23 +3033,35 @@
           <w:tcPr>
             <w:tcW w:w="926" w:type="dxa"/>
           </w:tcPr>
-          <w:p/>
-        </w:tc>
-        <w:tc>
-          <w:tcPr>
-            <w:tcW w:w="912" w:type="dxa"/>
-          </w:tcPr>
-          <w:p/>
-        </w:tc>
-        <w:tc>
-          <w:tcPr>
-            <w:tcW w:w="1701" w:type="dxa"/>
-          </w:tcPr>
-          <w:p/>
-        </w:tc>
-        <w:tc>
-          <w:tcPr>
-            <w:tcW w:w="5523" w:type="dxa"/>
+          <w:p>
+            <w:pPr>
+              <w:jc w:val="center"/>
+            </w:pPr>
+          </w:p>
+        </w:tc>
+        <w:tc>
+          <w:tcPr>
+            <w:tcW w:w="1220" w:type="dxa"/>
+          </w:tcPr>
+          <w:p>
+            <w:r>
+              <w:t>08.01.2021</w:t>
+            </w:r>
+          </w:p>
+        </w:tc>
+        <w:tc>
+          <w:tcPr>
+            <w:tcW w:w="1677" w:type="dxa"/>
+          </w:tcPr>
+          <w:p>
+            <w:r>
+              <w:t>Nico Messmer</w:t>
+            </w:r>
+          </w:p>
+        </w:tc>
+        <w:tc>
+          <w:tcPr>
+            <w:tcW w:w="5239" w:type="dxa"/>
           </w:tcPr>
           <w:p/>
         </w:tc>
@@ -2543,23 +3071,35 @@
           <w:tcPr>
             <w:tcW w:w="926" w:type="dxa"/>
           </w:tcPr>
-          <w:p/>
-        </w:tc>
-        <w:tc>
-          <w:tcPr>
-            <w:tcW w:w="912" w:type="dxa"/>
-          </w:tcPr>
-          <w:p/>
-        </w:tc>
-        <w:tc>
-          <w:tcPr>
-            <w:tcW w:w="1701" w:type="dxa"/>
-          </w:tcPr>
-          <w:p/>
-        </w:tc>
-        <w:tc>
-          <w:tcPr>
-            <w:tcW w:w="5523" w:type="dxa"/>
+          <w:p>
+            <w:pPr>
+              <w:jc w:val="center"/>
+            </w:pPr>
+          </w:p>
+        </w:tc>
+        <w:tc>
+          <w:tcPr>
+            <w:tcW w:w="1220" w:type="dxa"/>
+          </w:tcPr>
+          <w:p>
+            <w:r>
+              <w:t>08.01.2021</w:t>
+            </w:r>
+          </w:p>
+        </w:tc>
+        <w:tc>
+          <w:tcPr>
+            <w:tcW w:w="1677" w:type="dxa"/>
+          </w:tcPr>
+          <w:p>
+            <w:r>
+              <w:t>Nico Messmer</w:t>
+            </w:r>
+          </w:p>
+        </w:tc>
+        <w:tc>
+          <w:tcPr>
+            <w:tcW w:w="5239" w:type="dxa"/>
           </w:tcPr>
           <w:p/>
         </w:tc>
@@ -2569,23 +3109,35 @@
           <w:tcPr>
             <w:tcW w:w="926" w:type="dxa"/>
           </w:tcPr>
-          <w:p/>
-        </w:tc>
-        <w:tc>
-          <w:tcPr>
-            <w:tcW w:w="912" w:type="dxa"/>
-          </w:tcPr>
-          <w:p/>
-        </w:tc>
-        <w:tc>
-          <w:tcPr>
-            <w:tcW w:w="1701" w:type="dxa"/>
-          </w:tcPr>
-          <w:p/>
-        </w:tc>
-        <w:tc>
-          <w:tcPr>
-            <w:tcW w:w="5523" w:type="dxa"/>
+          <w:p>
+            <w:pPr>
+              <w:jc w:val="center"/>
+            </w:pPr>
+          </w:p>
+        </w:tc>
+        <w:tc>
+          <w:tcPr>
+            <w:tcW w:w="1220" w:type="dxa"/>
+          </w:tcPr>
+          <w:p>
+            <w:r>
+              <w:t>08.01.2021</w:t>
+            </w:r>
+          </w:p>
+        </w:tc>
+        <w:tc>
+          <w:tcPr>
+            <w:tcW w:w="1677" w:type="dxa"/>
+          </w:tcPr>
+          <w:p>
+            <w:r>
+              <w:t>Nico Messmer</w:t>
+            </w:r>
+          </w:p>
+        </w:tc>
+        <w:tc>
+          <w:tcPr>
+            <w:tcW w:w="5239" w:type="dxa"/>
           </w:tcPr>
           <w:p/>
         </w:tc>
@@ -2595,23 +3147,35 @@
           <w:tcPr>
             <w:tcW w:w="926" w:type="dxa"/>
           </w:tcPr>
-          <w:p/>
-        </w:tc>
-        <w:tc>
-          <w:tcPr>
-            <w:tcW w:w="912" w:type="dxa"/>
-          </w:tcPr>
-          <w:p/>
-        </w:tc>
-        <w:tc>
-          <w:tcPr>
-            <w:tcW w:w="1701" w:type="dxa"/>
-          </w:tcPr>
-          <w:p/>
-        </w:tc>
-        <w:tc>
-          <w:tcPr>
-            <w:tcW w:w="5523" w:type="dxa"/>
+          <w:p>
+            <w:pPr>
+              <w:jc w:val="center"/>
+            </w:pPr>
+          </w:p>
+        </w:tc>
+        <w:tc>
+          <w:tcPr>
+            <w:tcW w:w="1220" w:type="dxa"/>
+          </w:tcPr>
+          <w:p>
+            <w:r>
+              <w:t>08.01.2021</w:t>
+            </w:r>
+          </w:p>
+        </w:tc>
+        <w:tc>
+          <w:tcPr>
+            <w:tcW w:w="1677" w:type="dxa"/>
+          </w:tcPr>
+          <w:p>
+            <w:r>
+              <w:t>Nico Messmer</w:t>
+            </w:r>
+          </w:p>
+        </w:tc>
+        <w:tc>
+          <w:tcPr>
+            <w:tcW w:w="5239" w:type="dxa"/>
           </w:tcPr>
           <w:p/>
         </w:tc>
@@ -2621,23 +3185,35 @@
           <w:tcPr>
             <w:tcW w:w="926" w:type="dxa"/>
           </w:tcPr>
-          <w:p/>
-        </w:tc>
-        <w:tc>
-          <w:tcPr>
-            <w:tcW w:w="912" w:type="dxa"/>
-          </w:tcPr>
-          <w:p/>
-        </w:tc>
-        <w:tc>
-          <w:tcPr>
-            <w:tcW w:w="1701" w:type="dxa"/>
-          </w:tcPr>
-          <w:p/>
-        </w:tc>
-        <w:tc>
-          <w:tcPr>
-            <w:tcW w:w="5523" w:type="dxa"/>
+          <w:p>
+            <w:pPr>
+              <w:jc w:val="center"/>
+            </w:pPr>
+          </w:p>
+        </w:tc>
+        <w:tc>
+          <w:tcPr>
+            <w:tcW w:w="1220" w:type="dxa"/>
+          </w:tcPr>
+          <w:p>
+            <w:r>
+              <w:t>08.01.2021</w:t>
+            </w:r>
+          </w:p>
+        </w:tc>
+        <w:tc>
+          <w:tcPr>
+            <w:tcW w:w="1677" w:type="dxa"/>
+          </w:tcPr>
+          <w:p>
+            <w:r>
+              <w:t>Nico Messmer</w:t>
+            </w:r>
+          </w:p>
+        </w:tc>
+        <w:tc>
+          <w:tcPr>
+            <w:tcW w:w="5239" w:type="dxa"/>
           </w:tcPr>
           <w:p/>
         </w:tc>
@@ -2647,28 +3223,83 @@
           <w:tcPr>
             <w:tcW w:w="926" w:type="dxa"/>
           </w:tcPr>
+          <w:p>
+            <w:pPr>
+              <w:jc w:val="center"/>
+            </w:pPr>
+          </w:p>
+        </w:tc>
+        <w:tc>
+          <w:tcPr>
+            <w:tcW w:w="1220" w:type="dxa"/>
+          </w:tcPr>
+          <w:p>
+            <w:r>
+              <w:t>08.01.2021</w:t>
+            </w:r>
+          </w:p>
+        </w:tc>
+        <w:tc>
+          <w:tcPr>
+            <w:tcW w:w="1677" w:type="dxa"/>
+          </w:tcPr>
+          <w:p>
+            <w:r>
+              <w:t>Nico Messmer</w:t>
+            </w:r>
+          </w:p>
+        </w:tc>
+        <w:tc>
+          <w:tcPr>
+            <w:tcW w:w="5239" w:type="dxa"/>
+          </w:tcPr>
           <w:p/>
         </w:tc>
-        <w:tc>
-          <w:tcPr>
-            <w:tcW w:w="912" w:type="dxa"/>
-          </w:tcPr>
-          <w:p/>
-        </w:tc>
-        <w:tc>
-          <w:tcPr>
-            <w:tcW w:w="1701" w:type="dxa"/>
-          </w:tcPr>
-          <w:p/>
-        </w:tc>
-        <w:tc>
-          <w:tcPr>
-            <w:tcW w:w="5523" w:type="dxa"/>
+      </w:tr>
+      <w:tr>
+        <w:tc>
+          <w:tcPr>
+            <w:tcW w:w="926" w:type="dxa"/>
+          </w:tcPr>
+          <w:p>
+            <w:pPr>
+              <w:jc w:val="center"/>
+            </w:pPr>
+          </w:p>
+        </w:tc>
+        <w:tc>
+          <w:tcPr>
+            <w:tcW w:w="1220" w:type="dxa"/>
+          </w:tcPr>
+          <w:p>
+            <w:r>
+              <w:t>08.01.2021</w:t>
+            </w:r>
+          </w:p>
+        </w:tc>
+        <w:tc>
+          <w:tcPr>
+            <w:tcW w:w="1677" w:type="dxa"/>
+          </w:tcPr>
+          <w:p>
+            <w:r>
+              <w:t>Nico Messmer</w:t>
+            </w:r>
+          </w:p>
+        </w:tc>
+        <w:tc>
+          <w:tcPr>
+            <w:tcW w:w="5239" w:type="dxa"/>
           </w:tcPr>
           <w:p/>
         </w:tc>
       </w:tr>
     </w:tbl>
+    <w:p>
+      <w:pPr>
+        <w:spacing w:after="0"/>
+      </w:pPr>
+    </w:p>
     <w:p>
       <w:pPr>
         <w:spacing w:after="0"/>
@@ -2683,7 +3314,7 @@
           <w:color w:val="000000" w:themeColor="text1"/>
         </w:rPr>
       </w:pPr>
-      <w:bookmarkStart w:id="7" w:name="_Toc60941976"/>
+      <w:bookmarkStart w:id="7" w:name="_Toc60989241"/>
       <w:r>
         <w:rPr>
           <w:b/>
@@ -2699,8 +3330,164 @@
         <w:spacing w:after="0"/>
       </w:pPr>
     </w:p>
+    <w:p>
+      <w:pPr>
+        <w:spacing w:after="0"/>
+        <w:rPr>
+          <w:u w:val="single"/>
+        </w:rPr>
+      </w:pPr>
+      <w:r>
+        <w:rPr>
+          <w:u w:val="single"/>
+        </w:rPr>
+        <w:t>Installation:</w:t>
+      </w:r>
+    </w:p>
+    <w:p>
+      <w:pPr>
+        <w:spacing w:after="0"/>
+        <w:rPr>
+          <w:u w:val="single"/>
+        </w:rPr>
+      </w:pPr>
+    </w:p>
+    <w:p>
+      <w:pPr>
+        <w:spacing w:after="0"/>
+      </w:pPr>
+      <w:r>
+        <w:t>Lade die Datei Re</w:t>
+      </w:r>
+      <w:r>
+        <w:t>lease.rar unter folgendem Link herunter:</w:t>
+      </w:r>
+    </w:p>
+    <w:p>
+      <w:pPr>
+        <w:spacing w:after="0"/>
+      </w:pPr>
+      <w:hyperlink r:id="rId10" w:history="1">
+        <w:r>
+          <w:rPr>
+            <w:rStyle w:val="Hyperlink"/>
+          </w:rPr>
+          <w:t>https://github.com/Nerigo/modul-318-student/releases</w:t>
+        </w:r>
+      </w:hyperlink>
+    </w:p>
+    <w:p>
+      <w:pPr>
+        <w:spacing w:after="0"/>
+      </w:pPr>
+      <w:r>
+        <w:t>Verschiebe die Datei in den gewünschten Ordner und entpacke</w:t>
+      </w:r>
+      <w:r>
+        <w:t>n</w:t>
+      </w:r>
+      <w:r>
+        <w:t xml:space="preserve"> sie</w:t>
+      </w:r>
+      <w:r>
+        <w:t xml:space="preserve"> diese</w:t>
+      </w:r>
+      <w:r>
+        <w:t>.</w:t>
+      </w:r>
+    </w:p>
+    <w:p>
+      <w:pPr>
+        <w:spacing w:after="0"/>
+      </w:pPr>
+      <w:r>
+        <w:t xml:space="preserve">Unter anderem erscheint die Datei MyTransportApp vom Typ Anwendung. Doppelklick auf diese Datei, um das Programm auszuführen oder Rechtsklick und an </w:t>
+      </w:r>
+      <w:r>
+        <w:t>«</w:t>
+      </w:r>
+      <w:r>
+        <w:t>Taskleiste anheften</w:t>
+      </w:r>
+      <w:r>
+        <w:t>» auswählen</w:t>
+      </w:r>
+      <w:r>
+        <w:t>, um das Programm immer schnell zur Verfügung zu haben.</w:t>
+      </w:r>
+    </w:p>
+    <w:p>
+      <w:pPr>
+        <w:spacing w:after="0"/>
+      </w:pPr>
+    </w:p>
+    <w:p>
+      <w:pPr>
+        <w:spacing w:after="0"/>
+      </w:pPr>
+    </w:p>
+    <w:p>
+      <w:pPr>
+        <w:spacing w:after="0"/>
+        <w:rPr>
+          <w:u w:val="single"/>
+        </w:rPr>
+      </w:pPr>
+      <w:r>
+        <w:rPr>
+          <w:u w:val="single"/>
+        </w:rPr>
+        <w:t>Deinstallation:</w:t>
+      </w:r>
+    </w:p>
+    <w:p>
+      <w:pPr>
+        <w:spacing w:after="0"/>
+        <w:rPr>
+          <w:u w:val="single"/>
+        </w:rPr>
+      </w:pPr>
+    </w:p>
+    <w:p>
+      <w:pPr>
+        <w:spacing w:after="0"/>
+      </w:pPr>
+      <w:r>
+        <w:t xml:space="preserve">Wenn </w:t>
+      </w:r>
+      <w:r>
+        <w:t>sie</w:t>
+      </w:r>
+      <w:r>
+        <w:t xml:space="preserve"> das Programm an die Taskleiste angeheftet </w:t>
+      </w:r>
+      <w:r>
+        <w:t>haben</w:t>
+      </w:r>
+      <w:r>
+        <w:t>, rechtsklick auf das Icon und «von Taskleiste lösen» auswählen.</w:t>
+      </w:r>
+    </w:p>
+    <w:p>
+      <w:pPr>
+        <w:spacing w:after="0"/>
+      </w:pPr>
+      <w:r>
+        <w:lastRenderedPageBreak/>
+        <w:t xml:space="preserve">Öffne </w:t>
+      </w:r>
+      <w:r>
+        <w:t xml:space="preserve">anschliessend </w:t>
+      </w:r>
+      <w:r>
+        <w:t>den Ordner in dem du die Release.rar Datei entpackt hast</w:t>
+      </w:r>
+      <w:r>
+        <w:t xml:space="preserve"> und markiere alle darin enthaltenen Dateien. Mit der Tastenkombination Shift + Delete werden alle Dateien unwiderruflich gelöscht.</w:t>
+      </w:r>
+    </w:p>
     <w:sectPr>
-      <w:footerReference w:type="default" r:id="rId8"/>
+      <w:footerReference w:type="default" r:id="rId11"/>
       <w:pgSz w:w="11906" w:h="16838"/>
       <w:pgMar w:top="1417" w:right="1417" w:bottom="1134" w:left="1417" w:header="708" w:footer="708" w:gutter="0"/>
       <w:cols w:space="708"/>
@@ -2822,7 +3609,7 @@
         </mc:Choice>
         <mc:Fallback>
           <w:pict>
-            <v:rect w14:anchorId="5BC8BCCE" id="Rechteck 452" o:spid="_x0000_s1026" style="position:absolute;margin-left:0;margin-top:0;width:579.9pt;height:750.3pt;z-index:251659264;visibility:visible;mso-wrap-style:square;mso-width-percent:950;mso-height-percent:950;mso-wrap-distance-left:9pt;mso-wrap-distance-top:0;mso-wrap-distance-right:9pt;mso-wrap-distance-bottom:0;mso-position-horizontal:center;mso-position-horizontal-relative:page;mso-position-vertical:center;mso-position-vertical-relative:page;mso-width-percent:950;mso-height-percent:950;mso-width-relative:page;mso-height-relative:page;v-text-anchor:middle" o:gfxdata="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" filled="f" strokecolor="#747070 [1614]" strokeweight="1.25pt">
+            <v:rect w14:anchorId="5F6757AD" id="Rechteck 452" o:spid="_x0000_s1026" style="position:absolute;margin-left:0;margin-top:0;width:579.9pt;height:750.3pt;z-index:251659264;visibility:visible;mso-wrap-style:square;mso-width-percent:950;mso-height-percent:950;mso-wrap-distance-left:9pt;mso-wrap-distance-top:0;mso-wrap-distance-right:9pt;mso-wrap-distance-bottom:0;mso-position-horizontal:center;mso-position-horizontal-relative:page;mso-position-vertical:center;mso-position-vertical-relative:page;mso-width-percent:950;mso-height-percent:950;mso-width-relative:page;mso-height-relative:page;v-text-anchor:middle" o:gfxdata="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" filled="f" strokecolor="#747070 [1614]" strokeweight="1.25pt">
               <w10:wrap anchorx="page" anchory="page"/>
             </v:rect>
           </w:pict>
@@ -3481,6 +4268,18 @@
       </w:tblBorders>
     </w:tblPr>
   </w:style>
+  <w:style w:type="character" w:styleId="NichtaufgelsteErwhnung">
+    <w:name w:val="Unresolved Mention"/>
+    <w:basedOn w:val="Absatz-Standardschriftart"/>
+    <w:uiPriority w:val="99"/>
+    <w:semiHidden/>
+    <w:unhideWhenUsed/>
+    <w:rsid w:val="00B547A5"/>
+    <w:rPr>
+      <w:color w:val="605E5C"/>
+      <w:shd w:val="clear" w:color="auto" w:fill="E1DFDD"/>
+    </w:rPr>
+  </w:style>
 </w:styles>
 </file>
 

</xml_diff>